<commit_message>
update docs and README.md
</commit_message>
<xml_diff>
--- a/docs/Tài liệu phân tích thiết kế hệ thống.docx
+++ b/docs/Tài liệu phân tích thiết kế hệ thống.docx
@@ -131,7 +131,7 @@
     <w:p>
       <w:pPr>
         <w:pStyle w:val="ListParagraph"/>
-        <w:ind w:left="1080"/>
+        <w:ind w:left="1440"/>
         <w:rPr>
           <w:rFonts w:ascii="Times New Roman" w:hAnsi="Times New Roman" w:cs="Times New Roman"/>
           <w:sz w:val="24"/>
@@ -150,7 +150,26 @@
     <w:p>
       <w:pPr>
         <w:pStyle w:val="ListParagraph"/>
-        <w:ind w:left="1080"/>
+        <w:ind w:left="1440"/>
+        <w:rPr>
+          <w:rFonts w:ascii="Times New Roman" w:hAnsi="Times New Roman" w:cs="Times New Roman"/>
+          <w:sz w:val="24"/>
+          <w:szCs w:val="24"/>
+        </w:rPr>
+      </w:pPr>
+      <w:r>
+        <w:rPr>
+          <w:rFonts w:ascii="Times New Roman" w:hAnsi="Times New Roman" w:cs="Times New Roman"/>
+          <w:sz w:val="24"/>
+          <w:szCs w:val="24"/>
+        </w:rPr>
+        <w:t>+ Bảng products gồm các trường: id, title, image, images, description, price, quantity, short_desc, cat_id</w:t>
+      </w:r>
+    </w:p>
+    <w:p>
+      <w:pPr>
+        <w:pStyle w:val="ListParagraph"/>
+        <w:ind w:left="1440"/>
         <w:rPr>
           <w:rFonts w:ascii="Times New Roman" w:hAnsi="Times New Roman" w:cs="Times New Roman"/>
           <w:sz w:val="24"/>
@@ -169,7 +188,7 @@
     <w:p>
       <w:pPr>
         <w:pStyle w:val="ListParagraph"/>
-        <w:ind w:left="1080"/>
+        <w:ind w:left="1440"/>
         <w:rPr>
           <w:rFonts w:ascii="Times New Roman" w:hAnsi="Times New Roman" w:cs="Times New Roman"/>
           <w:sz w:val="24"/>
@@ -188,7 +207,7 @@
     <w:p>
       <w:pPr>
         <w:pStyle w:val="ListParagraph"/>
-        <w:ind w:left="1080"/>
+        <w:ind w:left="1440"/>
         <w:rPr>
           <w:rFonts w:ascii="Times New Roman" w:hAnsi="Times New Roman" w:cs="Times New Roman"/>
           <w:sz w:val="24"/>
@@ -223,7 +242,31 @@
           <w:sz w:val="24"/>
           <w:szCs w:val="24"/>
         </w:rPr>
-        <w:t>Front end gồm các components: home, header, footer, product , cart, test, thank you</w:t>
+        <w:t>Front-</w:t>
+      </w:r>
+      <w:r>
+        <w:rPr>
+          <w:rFonts w:ascii="Times New Roman" w:hAnsi="Times New Roman" w:cs="Times New Roman"/>
+          <w:sz w:val="24"/>
+          <w:szCs w:val="24"/>
+        </w:rPr>
+        <w:t>end gồm các components: home, header, footer, product , cart, test</w:t>
+      </w:r>
+      <w:r>
+        <w:rPr>
+          <w:rFonts w:ascii="Times New Roman" w:hAnsi="Times New Roman" w:cs="Times New Roman"/>
+          <w:sz w:val="24"/>
+          <w:szCs w:val="24"/>
+        </w:rPr>
+        <w:t xml:space="preserve"> (trang giỏ hàng)</w:t>
+      </w:r>
+      <w:r>
+        <w:rPr>
+          <w:rFonts w:ascii="Times New Roman" w:hAnsi="Times New Roman" w:cs="Times New Roman"/>
+          <w:sz w:val="24"/>
+          <w:szCs w:val="24"/>
+        </w:rPr>
+        <w:t>, thankyou</w:t>
       </w:r>
     </w:p>
     <w:p>
@@ -245,7 +288,31 @@
           <w:sz w:val="24"/>
           <w:szCs w:val="24"/>
         </w:rPr>
-        <w:t xml:space="preserve">Backend gồm 2 routes: products và orders  </w:t>
+        <w:t>Back</w:t>
+      </w:r>
+      <w:r>
+        <w:rPr>
+          <w:rFonts w:ascii="Times New Roman" w:hAnsi="Times New Roman" w:cs="Times New Roman"/>
+          <w:sz w:val="24"/>
+          <w:szCs w:val="24"/>
+        </w:rPr>
+        <w:t>-</w:t>
+      </w:r>
+      <w:r>
+        <w:rPr>
+          <w:rFonts w:ascii="Times New Roman" w:hAnsi="Times New Roman" w:cs="Times New Roman"/>
+          <w:sz w:val="24"/>
+          <w:szCs w:val="24"/>
+        </w:rPr>
+        <w:t>end gồ</w:t>
+      </w:r>
+      <w:r>
+        <w:rPr>
+          <w:rFonts w:ascii="Times New Roman" w:hAnsi="Times New Roman" w:cs="Times New Roman"/>
+          <w:sz w:val="24"/>
+          <w:szCs w:val="24"/>
+        </w:rPr>
+        <w:t xml:space="preserve">m 2 routes: products và orders </w:t>
       </w:r>
     </w:p>
     <w:p>
@@ -285,10 +352,184 @@
           <w:sz w:val="24"/>
           <w:szCs w:val="24"/>
         </w:rPr>
-        <w:t>Kịch bản: Giả làm khách đặt mua hàng.</w:t>
-      </w:r>
-      <w:bookmarkStart w:id="0" w:name="_GoBack"/>
-      <w:bookmarkEnd w:id="0"/>
+        <w:t>Kịch bản: Giả làm khách đặ</w:t>
+      </w:r>
+      <w:r>
+        <w:rPr>
+          <w:rFonts w:ascii="Times New Roman" w:hAnsi="Times New Roman" w:cs="Times New Roman"/>
+          <w:sz w:val="24"/>
+          <w:szCs w:val="24"/>
+        </w:rPr>
+        <w:t>t mua hàng để test các chức năng:</w:t>
+      </w:r>
+    </w:p>
+    <w:p>
+      <w:pPr>
+        <w:pStyle w:val="ListParagraph"/>
+        <w:numPr>
+          <w:ilvl w:val="0"/>
+          <w:numId w:val="3"/>
+        </w:numPr>
+        <w:rPr>
+          <w:rFonts w:ascii="Times New Roman" w:hAnsi="Times New Roman" w:cs="Times New Roman"/>
+          <w:sz w:val="24"/>
+          <w:szCs w:val="24"/>
+        </w:rPr>
+      </w:pPr>
+      <w:r>
+        <w:rPr>
+          <w:rFonts w:ascii="Times New Roman" w:hAnsi="Times New Roman" w:cs="Times New Roman"/>
+          <w:sz w:val="24"/>
+          <w:szCs w:val="24"/>
+        </w:rPr>
+        <w:t>Xem chi tiết các sản phẩm</w:t>
+      </w:r>
+      <w:r>
+        <w:rPr>
+          <w:rFonts w:ascii="Times New Roman" w:hAnsi="Times New Roman" w:cs="Times New Roman"/>
+          <w:sz w:val="24"/>
+          <w:szCs w:val="24"/>
+        </w:rPr>
+        <w:t>.</w:t>
+      </w:r>
+    </w:p>
+    <w:p>
+      <w:pPr>
+        <w:pStyle w:val="ListParagraph"/>
+        <w:numPr>
+          <w:ilvl w:val="0"/>
+          <w:numId w:val="4"/>
+        </w:numPr>
+        <w:rPr>
+          <w:rFonts w:ascii="Times New Roman" w:hAnsi="Times New Roman" w:cs="Times New Roman"/>
+          <w:sz w:val="24"/>
+          <w:szCs w:val="24"/>
+        </w:rPr>
+      </w:pPr>
+      <w:r>
+        <w:rPr>
+          <w:rFonts w:ascii="Times New Roman" w:hAnsi="Times New Roman" w:cs="Times New Roman"/>
+          <w:sz w:val="24"/>
+          <w:szCs w:val="24"/>
+        </w:rPr>
+        <w:t>Yêu cầu: L</w:t>
+      </w:r>
+      <w:r>
+        <w:rPr>
+          <w:rFonts w:ascii="Times New Roman" w:hAnsi="Times New Roman" w:cs="Times New Roman"/>
+          <w:sz w:val="24"/>
+          <w:szCs w:val="24"/>
+        </w:rPr>
+        <w:t>ấy</w:t>
+      </w:r>
+      <w:r>
+        <w:rPr>
+          <w:rFonts w:ascii="Times New Roman" w:hAnsi="Times New Roman" w:cs="Times New Roman"/>
+          <w:sz w:val="24"/>
+          <w:szCs w:val="24"/>
+        </w:rPr>
+        <w:t xml:space="preserve"> chính xác</w:t>
+      </w:r>
+      <w:r>
+        <w:rPr>
+          <w:rFonts w:ascii="Times New Roman" w:hAnsi="Times New Roman" w:cs="Times New Roman"/>
+          <w:sz w:val="24"/>
+          <w:szCs w:val="24"/>
+        </w:rPr>
+        <w:t xml:space="preserve"> thông tin các sản phẩm từ bảng </w:t>
+      </w:r>
+      <w:r>
+        <w:rPr>
+          <w:rFonts w:ascii="Times New Roman" w:hAnsi="Times New Roman" w:cs="Times New Roman"/>
+          <w:sz w:val="24"/>
+          <w:szCs w:val="24"/>
+        </w:rPr>
+        <w:t>products</w:t>
+      </w:r>
+    </w:p>
+    <w:p>
+      <w:pPr>
+        <w:pStyle w:val="ListParagraph"/>
+        <w:numPr>
+          <w:ilvl w:val="0"/>
+          <w:numId w:val="3"/>
+        </w:numPr>
+        <w:rPr>
+          <w:rFonts w:ascii="Times New Roman" w:hAnsi="Times New Roman" w:cs="Times New Roman"/>
+          <w:sz w:val="24"/>
+          <w:szCs w:val="24"/>
+        </w:rPr>
+      </w:pPr>
+      <w:r>
+        <w:rPr>
+          <w:rFonts w:ascii="Times New Roman" w:hAnsi="Times New Roman" w:cs="Times New Roman"/>
+          <w:sz w:val="24"/>
+          <w:szCs w:val="24"/>
+        </w:rPr>
+        <w:t xml:space="preserve">Thêm vào giỏ hàng </w:t>
+      </w:r>
+    </w:p>
+    <w:p>
+      <w:pPr>
+        <w:pStyle w:val="ListParagraph"/>
+        <w:numPr>
+          <w:ilvl w:val="0"/>
+          <w:numId w:val="4"/>
+        </w:numPr>
+        <w:rPr>
+          <w:rFonts w:ascii="Times New Roman" w:hAnsi="Times New Roman" w:cs="Times New Roman"/>
+          <w:sz w:val="24"/>
+          <w:szCs w:val="24"/>
+        </w:rPr>
+      </w:pPr>
+      <w:r>
+        <w:rPr>
+          <w:rFonts w:ascii="Times New Roman" w:hAnsi="Times New Roman" w:cs="Times New Roman"/>
+          <w:sz w:val="24"/>
+          <w:szCs w:val="24"/>
+        </w:rPr>
+        <w:t xml:space="preserve">Yêu cầu: Nút </w:t>
+      </w:r>
+      <w:r>
+        <w:rPr>
+          <w:rFonts w:ascii="Times New Roman" w:hAnsi="Times New Roman" w:cs="Times New Roman"/>
+          <w:sz w:val="24"/>
+          <w:szCs w:val="24"/>
+        </w:rPr>
+        <w:t>A</w:t>
+      </w:r>
+      <w:r>
+        <w:rPr>
+          <w:rFonts w:ascii="Times New Roman" w:hAnsi="Times New Roman" w:cs="Times New Roman"/>
+          <w:sz w:val="24"/>
+          <w:szCs w:val="24"/>
+        </w:rPr>
+        <w:t xml:space="preserve">dd to cart ở các </w:t>
+      </w:r>
+      <w:r>
+        <w:rPr>
+          <w:rFonts w:ascii="Times New Roman" w:hAnsi="Times New Roman" w:cs="Times New Roman"/>
+          <w:sz w:val="24"/>
+          <w:szCs w:val="24"/>
+        </w:rPr>
+        <w:t xml:space="preserve">trang </w:t>
+      </w:r>
+      <w:r>
+        <w:rPr>
+          <w:rFonts w:ascii="Times New Roman" w:hAnsi="Times New Roman" w:cs="Times New Roman"/>
+          <w:sz w:val="24"/>
+          <w:szCs w:val="24"/>
+        </w:rPr>
+        <w:t xml:space="preserve">home và product </w:t>
+      </w:r>
+      <w:r>
+        <w:rPr>
+          <w:rFonts w:ascii="Times New Roman" w:hAnsi="Times New Roman" w:cs="Times New Roman"/>
+          <w:sz w:val="24"/>
+          <w:szCs w:val="24"/>
+        </w:rPr>
+        <w:t>hoạt động chuẩn xác</w:t>
+      </w:r>
       <w:r>
         <w:rPr>
           <w:rFonts w:ascii="Times New Roman" w:hAnsi="Times New Roman" w:cs="Times New Roman"/>
@@ -297,16 +538,174 @@
         </w:rPr>
         <w:t xml:space="preserve"> </w:t>
       </w:r>
-    </w:p>
-    <w:p>
-      <w:pPr>
-        <w:pStyle w:val="ListParagraph"/>
-        <w:rPr>
-          <w:rFonts w:ascii="Times New Roman" w:hAnsi="Times New Roman" w:cs="Times New Roman"/>
-          <w:sz w:val="24"/>
-          <w:szCs w:val="24"/>
-        </w:rPr>
-      </w:pPr>
+      <w:r>
+        <w:rPr>
+          <w:rFonts w:ascii="Times New Roman" w:hAnsi="Times New Roman" w:cs="Times New Roman"/>
+          <w:sz w:val="24"/>
+          <w:szCs w:val="24"/>
+        </w:rPr>
+        <w:t xml:space="preserve"> </w:t>
+      </w:r>
+    </w:p>
+    <w:p>
+      <w:pPr>
+        <w:pStyle w:val="ListParagraph"/>
+        <w:numPr>
+          <w:ilvl w:val="0"/>
+          <w:numId w:val="3"/>
+        </w:numPr>
+        <w:rPr>
+          <w:rFonts w:ascii="Times New Roman" w:hAnsi="Times New Roman" w:cs="Times New Roman"/>
+          <w:sz w:val="24"/>
+          <w:szCs w:val="24"/>
+        </w:rPr>
+      </w:pPr>
+      <w:r>
+        <w:rPr>
+          <w:rFonts w:ascii="Times New Roman" w:hAnsi="Times New Roman" w:cs="Times New Roman"/>
+          <w:sz w:val="24"/>
+          <w:szCs w:val="24"/>
+        </w:rPr>
+        <w:t>Thêm, bớt số lượng của các sản phẩm trong giỏ</w:t>
+      </w:r>
+      <w:r>
+        <w:rPr>
+          <w:rFonts w:ascii="Times New Roman" w:hAnsi="Times New Roman" w:cs="Times New Roman"/>
+          <w:sz w:val="24"/>
+          <w:szCs w:val="24"/>
+        </w:rPr>
+        <w:t xml:space="preserve"> </w:t>
+      </w:r>
+    </w:p>
+    <w:p>
+      <w:pPr>
+        <w:pStyle w:val="ListParagraph"/>
+        <w:numPr>
+          <w:ilvl w:val="0"/>
+          <w:numId w:val="4"/>
+        </w:numPr>
+        <w:rPr>
+          <w:rFonts w:ascii="Times New Roman" w:hAnsi="Times New Roman" w:cs="Times New Roman"/>
+          <w:sz w:val="24"/>
+          <w:szCs w:val="24"/>
+        </w:rPr>
+      </w:pPr>
+      <w:r>
+        <w:rPr>
+          <w:rFonts w:ascii="Times New Roman" w:hAnsi="Times New Roman" w:cs="Times New Roman"/>
+          <w:sz w:val="24"/>
+          <w:szCs w:val="24"/>
+        </w:rPr>
+        <w:t xml:space="preserve">Yêu cầu: Nút thêm bớt số lượng ở </w:t>
+      </w:r>
+      <w:r>
+        <w:rPr>
+          <w:rFonts w:ascii="Times New Roman" w:hAnsi="Times New Roman" w:cs="Times New Roman"/>
+          <w:sz w:val="24"/>
+          <w:szCs w:val="24"/>
+        </w:rPr>
+        <w:t xml:space="preserve">trang </w:t>
+      </w:r>
+      <w:r>
+        <w:rPr>
+          <w:rFonts w:ascii="Times New Roman" w:hAnsi="Times New Roman" w:cs="Times New Roman"/>
+          <w:sz w:val="24"/>
+          <w:szCs w:val="24"/>
+        </w:rPr>
+        <w:t>home</w:t>
+      </w:r>
+      <w:r>
+        <w:rPr>
+          <w:rFonts w:ascii="Times New Roman" w:hAnsi="Times New Roman" w:cs="Times New Roman"/>
+          <w:sz w:val="24"/>
+          <w:szCs w:val="24"/>
+        </w:rPr>
+        <w:t>, trang products, trang giỏ</w:t>
+      </w:r>
+      <w:r>
+        <w:rPr>
+          <w:rFonts w:ascii="Times New Roman" w:hAnsi="Times New Roman" w:cs="Times New Roman"/>
+          <w:sz w:val="24"/>
+          <w:szCs w:val="24"/>
+        </w:rPr>
+        <w:t xml:space="preserve"> hàng hoạt động chuẩn xác</w:t>
+      </w:r>
+    </w:p>
+    <w:p>
+      <w:pPr>
+        <w:pStyle w:val="ListParagraph"/>
+        <w:numPr>
+          <w:ilvl w:val="0"/>
+          <w:numId w:val="3"/>
+        </w:numPr>
+        <w:rPr>
+          <w:rFonts w:ascii="Times New Roman" w:hAnsi="Times New Roman" w:cs="Times New Roman"/>
+          <w:sz w:val="24"/>
+          <w:szCs w:val="24"/>
+        </w:rPr>
+      </w:pPr>
+      <w:r>
+        <w:rPr>
+          <w:rFonts w:ascii="Times New Roman" w:hAnsi="Times New Roman" w:cs="Times New Roman"/>
+          <w:sz w:val="24"/>
+          <w:szCs w:val="24"/>
+        </w:rPr>
+        <w:t xml:space="preserve">Đặt hàng. </w:t>
+      </w:r>
+    </w:p>
+    <w:p>
+      <w:pPr>
+        <w:pStyle w:val="ListParagraph"/>
+        <w:numPr>
+          <w:ilvl w:val="0"/>
+          <w:numId w:val="4"/>
+        </w:numPr>
+        <w:rPr>
+          <w:rFonts w:ascii="Times New Roman" w:hAnsi="Times New Roman" w:cs="Times New Roman"/>
+          <w:sz w:val="24"/>
+          <w:szCs w:val="24"/>
+        </w:rPr>
+      </w:pPr>
+      <w:r>
+        <w:rPr>
+          <w:rFonts w:ascii="Times New Roman" w:hAnsi="Times New Roman" w:cs="Times New Roman"/>
+          <w:sz w:val="24"/>
+          <w:szCs w:val="24"/>
+        </w:rPr>
+        <w:t xml:space="preserve">Yêu cầu: </w:t>
+      </w:r>
+      <w:r>
+        <w:rPr>
+          <w:rFonts w:ascii="Times New Roman" w:hAnsi="Times New Roman" w:cs="Times New Roman"/>
+          <w:sz w:val="24"/>
+          <w:szCs w:val="24"/>
+        </w:rPr>
+        <w:t>cập nhật thông tin</w:t>
+      </w:r>
+      <w:r>
+        <w:rPr>
+          <w:rFonts w:ascii="Times New Roman" w:hAnsi="Times New Roman" w:cs="Times New Roman"/>
+          <w:sz w:val="24"/>
+          <w:szCs w:val="24"/>
+        </w:rPr>
+        <w:t xml:space="preserve"> số lượng còn lại trong kho</w:t>
+      </w:r>
+      <w:r>
+        <w:rPr>
+          <w:rFonts w:ascii="Times New Roman" w:hAnsi="Times New Roman" w:cs="Times New Roman"/>
+          <w:sz w:val="24"/>
+          <w:szCs w:val="24"/>
+        </w:rPr>
+        <w:t xml:space="preserve"> của sản phẩ</w:t>
+      </w:r>
+      <w:r>
+        <w:rPr>
+          <w:rFonts w:ascii="Times New Roman" w:hAnsi="Times New Roman" w:cs="Times New Roman"/>
+          <w:sz w:val="24"/>
+          <w:szCs w:val="24"/>
+        </w:rPr>
+        <w:t>m vào trường quantity trong bảng products, cập nhật các bảng orders và orders_details</w:t>
+      </w:r>
     </w:p>
     <w:p>
       <w:pPr>
@@ -345,8 +744,26 @@
           <w:sz w:val="24"/>
           <w:szCs w:val="24"/>
         </w:rPr>
-        <w:t>Mọi tính toán và các chức năng đều thực hiện được.</w:t>
-      </w:r>
+        <w:t xml:space="preserve">Mọi tính toán và các chức năng đều thực hiện </w:t>
+      </w:r>
+      <w:r>
+        <w:rPr>
+          <w:rFonts w:ascii="Times New Roman" w:hAnsi="Times New Roman" w:cs="Times New Roman"/>
+          <w:sz w:val="24"/>
+          <w:szCs w:val="24"/>
+        </w:rPr>
+        <w:t>chính xác</w:t>
+      </w:r>
+      <w:r>
+        <w:rPr>
+          <w:rFonts w:ascii="Times New Roman" w:hAnsi="Times New Roman" w:cs="Times New Roman"/>
+          <w:sz w:val="24"/>
+          <w:szCs w:val="24"/>
+        </w:rPr>
+        <w:t>.</w:t>
+      </w:r>
+      <w:bookmarkStart w:id="0" w:name="_GoBack"/>
+      <w:bookmarkEnd w:id="0"/>
     </w:p>
     <w:sectPr>
       <w:pgSz w:w="12240" w:h="15840"/>
@@ -675,6 +1092,118 @@
       </w:rPr>
     </w:lvl>
   </w:abstractNum>
+  <w:abstractNum w:abstractNumId="3">
+    <w:nsid w:val="68722AC0"/>
+    <w:multiLevelType w:val="hybridMultilevel"/>
+    <w:tmpl w:val="541AC648"/>
+    <w:lvl w:ilvl="0" w:tplc="D7EAB070">
+      <w:numFmt w:val="bullet"/>
+      <w:lvlText w:val=""/>
+      <w:lvlJc w:val="left"/>
+      <w:pPr>
+        <w:ind w:left="1800" w:hanging="360"/>
+      </w:pPr>
+      <w:rPr>
+        <w:rFonts w:ascii="Symbol" w:eastAsiaTheme="minorHAnsi" w:hAnsi="Symbol" w:cs="Times New Roman" w:hint="default"/>
+      </w:rPr>
+    </w:lvl>
+    <w:lvl w:ilvl="1" w:tplc="04090003" w:tentative="1">
+      <w:start w:val="1"/>
+      <w:numFmt w:val="bullet"/>
+      <w:lvlText w:val="o"/>
+      <w:lvlJc w:val="left"/>
+      <w:pPr>
+        <w:ind w:left="2520" w:hanging="360"/>
+      </w:pPr>
+      <w:rPr>
+        <w:rFonts w:ascii="Courier New" w:hAnsi="Courier New" w:cs="Courier New" w:hint="default"/>
+      </w:rPr>
+    </w:lvl>
+    <w:lvl w:ilvl="2" w:tplc="04090005" w:tentative="1">
+      <w:start w:val="1"/>
+      <w:numFmt w:val="bullet"/>
+      <w:lvlText w:val=""/>
+      <w:lvlJc w:val="left"/>
+      <w:pPr>
+        <w:ind w:left="3240" w:hanging="360"/>
+      </w:pPr>
+      <w:rPr>
+        <w:rFonts w:ascii="Wingdings" w:hAnsi="Wingdings" w:hint="default"/>
+      </w:rPr>
+    </w:lvl>
+    <w:lvl w:ilvl="3" w:tplc="04090001" w:tentative="1">
+      <w:start w:val="1"/>
+      <w:numFmt w:val="bullet"/>
+      <w:lvlText w:val=""/>
+      <w:lvlJc w:val="left"/>
+      <w:pPr>
+        <w:ind w:left="3960" w:hanging="360"/>
+      </w:pPr>
+      <w:rPr>
+        <w:rFonts w:ascii="Symbol" w:hAnsi="Symbol" w:hint="default"/>
+      </w:rPr>
+    </w:lvl>
+    <w:lvl w:ilvl="4" w:tplc="04090003" w:tentative="1">
+      <w:start w:val="1"/>
+      <w:numFmt w:val="bullet"/>
+      <w:lvlText w:val="o"/>
+      <w:lvlJc w:val="left"/>
+      <w:pPr>
+        <w:ind w:left="4680" w:hanging="360"/>
+      </w:pPr>
+      <w:rPr>
+        <w:rFonts w:ascii="Courier New" w:hAnsi="Courier New" w:cs="Courier New" w:hint="default"/>
+      </w:rPr>
+    </w:lvl>
+    <w:lvl w:ilvl="5" w:tplc="04090005" w:tentative="1">
+      <w:start w:val="1"/>
+      <w:numFmt w:val="bullet"/>
+      <w:lvlText w:val=""/>
+      <w:lvlJc w:val="left"/>
+      <w:pPr>
+        <w:ind w:left="5400" w:hanging="360"/>
+      </w:pPr>
+      <w:rPr>
+        <w:rFonts w:ascii="Wingdings" w:hAnsi="Wingdings" w:hint="default"/>
+      </w:rPr>
+    </w:lvl>
+    <w:lvl w:ilvl="6" w:tplc="04090001" w:tentative="1">
+      <w:start w:val="1"/>
+      <w:numFmt w:val="bullet"/>
+      <w:lvlText w:val=""/>
+      <w:lvlJc w:val="left"/>
+      <w:pPr>
+        <w:ind w:left="6120" w:hanging="360"/>
+      </w:pPr>
+      <w:rPr>
+        <w:rFonts w:ascii="Symbol" w:hAnsi="Symbol" w:hint="default"/>
+      </w:rPr>
+    </w:lvl>
+    <w:lvl w:ilvl="7" w:tplc="04090003" w:tentative="1">
+      <w:start w:val="1"/>
+      <w:numFmt w:val="bullet"/>
+      <w:lvlText w:val="o"/>
+      <w:lvlJc w:val="left"/>
+      <w:pPr>
+        <w:ind w:left="6840" w:hanging="360"/>
+      </w:pPr>
+      <w:rPr>
+        <w:rFonts w:ascii="Courier New" w:hAnsi="Courier New" w:cs="Courier New" w:hint="default"/>
+      </w:rPr>
+    </w:lvl>
+    <w:lvl w:ilvl="8" w:tplc="04090005" w:tentative="1">
+      <w:start w:val="1"/>
+      <w:numFmt w:val="bullet"/>
+      <w:lvlText w:val=""/>
+      <w:lvlJc w:val="left"/>
+      <w:pPr>
+        <w:ind w:left="7560" w:hanging="360"/>
+      </w:pPr>
+      <w:rPr>
+        <w:rFonts w:ascii="Wingdings" w:hAnsi="Wingdings" w:hint="default"/>
+      </w:rPr>
+    </w:lvl>
+  </w:abstractNum>
   <w:num w:numId="1">
     <w:abstractNumId w:val="0"/>
   </w:num>
@@ -683,6 +1212,9 @@
   </w:num>
   <w:num w:numId="3">
     <w:abstractNumId w:val="2"/>
+  </w:num>
+  <w:num w:numId="4">
+    <w:abstractNumId w:val="3"/>
   </w:num>
 </w:numbering>
 </file>

</xml_diff>